<commit_message>
correct typo on page 128
</commit_message>
<xml_diff>
--- a/Bosch-Lab11-20220623.docx
+++ b/Bosch-Lab11-20220623.docx
@@ -48,25 +48,7 @@
           <w:sz w:val="24"/>
           <w:szCs w:val="24"/>
         </w:rPr>
-        <w:t xml:space="preserve">What </w:t>
-      </w:r>
-      <w:proofErr w:type="gramStart"/>
-      <w:r>
-        <w:rPr>
-          <w:rFonts w:ascii="Arial" w:hAnsi="Arial" w:cs="Arial"/>
-          <w:sz w:val="24"/>
-          <w:szCs w:val="24"/>
-        </w:rPr>
-        <w:t>is</w:t>
-      </w:r>
-      <w:proofErr w:type="gramEnd"/>
-      <w:r>
-        <w:rPr>
-          <w:rFonts w:ascii="Arial" w:hAnsi="Arial" w:cs="Arial"/>
-          <w:sz w:val="24"/>
-          <w:szCs w:val="24"/>
-        </w:rPr>
-        <w:t xml:space="preserve"> Geophysics?</w:t>
+        <w:t>What is Geophysics?</w:t>
       </w:r>
     </w:p>
     <w:p>
@@ -125,18 +107,16 @@
           <w:sz w:val="22"/>
           <w:szCs w:val="22"/>
         </w:rPr>
-        <w:t xml:space="preserve">Density, electrical resistivity, electrical fields and radioactivity of </w:t>
-      </w:r>
-      <w:proofErr w:type="gramStart"/>
-      <w:r>
-        <w:rPr>
-          <w:rStyle w:val="normaltextrun"/>
-          <w:rFonts w:ascii="Arial" w:hAnsi="Arial" w:cs="Arial"/>
-          <w:position w:val="1"/>
+        <w:t>Density, electrical resistivity, electrical fields and radioactivity of rocks</w:t>
+      </w:r>
+      <w:r>
+        <w:rPr>
+          <w:rStyle w:val="eop"/>
+          <w:rFonts w:ascii="Arial" w:hAnsi="Arial" w:cs="Arial"/>
           <w:sz w:val="22"/>
           <w:szCs w:val="22"/>
         </w:rPr>
-        <w:t>rocks</w:t>
+        <w:t>​</w:t>
       </w:r>
       <w:r>
         <w:rPr>
@@ -145,18 +125,8 @@
           <w:sz w:val="22"/>
           <w:szCs w:val="22"/>
         </w:rPr>
-        <w:t>​</w:t>
-      </w:r>
-      <w:r>
-        <w:rPr>
-          <w:rStyle w:val="eop"/>
-          <w:rFonts w:ascii="Arial" w:hAnsi="Arial" w:cs="Arial"/>
-          <w:sz w:val="22"/>
-          <w:szCs w:val="22"/>
-        </w:rPr>
         <w:t>;</w:t>
       </w:r>
-      <w:proofErr w:type="gramEnd"/>
     </w:p>
     <w:p>
       <w:pPr>
@@ -182,18 +152,16 @@
           <w:sz w:val="22"/>
           <w:szCs w:val="22"/>
         </w:rPr>
-        <w:t xml:space="preserve">Velocity of sound waves transmitted through the </w:t>
-      </w:r>
-      <w:proofErr w:type="gramStart"/>
-      <w:r>
-        <w:rPr>
-          <w:rStyle w:val="normaltextrun"/>
-          <w:rFonts w:ascii="Arial" w:hAnsi="Arial" w:cs="Arial"/>
-          <w:position w:val="1"/>
+        <w:t>Velocity of sound waves transmitted through the ground</w:t>
+      </w:r>
+      <w:r>
+        <w:rPr>
+          <w:rStyle w:val="eop"/>
+          <w:rFonts w:ascii="Arial" w:hAnsi="Arial" w:cs="Arial"/>
           <w:sz w:val="22"/>
           <w:szCs w:val="22"/>
         </w:rPr>
-        <w:t>ground</w:t>
+        <w:t>​</w:t>
       </w:r>
       <w:r>
         <w:rPr>
@@ -202,18 +170,8 @@
           <w:sz w:val="22"/>
           <w:szCs w:val="22"/>
         </w:rPr>
-        <w:t>​</w:t>
-      </w:r>
-      <w:r>
-        <w:rPr>
-          <w:rStyle w:val="eop"/>
-          <w:rFonts w:ascii="Arial" w:hAnsi="Arial" w:cs="Arial"/>
-          <w:sz w:val="22"/>
-          <w:szCs w:val="22"/>
-        </w:rPr>
         <w:t>;</w:t>
       </w:r>
-      <w:proofErr w:type="gramEnd"/>
     </w:p>
     <w:p>
       <w:pPr>
@@ -465,21 +423,7 @@
         <w:rPr>
           <w:rFonts w:ascii="Arial" w:hAnsi="Arial" w:cs="Arial"/>
         </w:rPr>
-        <w:t xml:space="preserve">In addition, Definition 1. focuses on the key targets of interest (i.e. geology, geological structure, </w:t>
-      </w:r>
-      <w:proofErr w:type="gramStart"/>
-      <w:r>
-        <w:rPr>
-          <w:rFonts w:ascii="Arial" w:hAnsi="Arial" w:cs="Arial"/>
-        </w:rPr>
-        <w:t>etc.</w:t>
-      </w:r>
-      <w:proofErr w:type="gramEnd"/>
-      <w:r>
-        <w:rPr>
-          <w:rFonts w:ascii="Arial" w:hAnsi="Arial" w:cs="Arial"/>
-        </w:rPr>
-        <w:t>) - a key consideration in understanding the realm of Environmental and Engineering Geophysics.</w:t>
+        <w:t>In addition, Definition 1. focuses on the key targets of interest (i.e. geology, geological structure, etc.) - a key consideration in understanding the realm of Environmental and Engineering Geophysics.</w:t>
       </w:r>
     </w:p>
     <w:p>
@@ -576,27 +520,14 @@
       <w:r>
         <w:t xml:space="preserve">Figure </w:t>
       </w:r>
-      <w:r>
-        <w:fldChar w:fldCharType="begin"/>
-      </w:r>
-      <w:r>
-        <w:instrText xml:space="preserve"> SEQ Figure \* ARABIC </w:instrText>
-      </w:r>
-      <w:r>
-        <w:fldChar w:fldCharType="separate"/>
-      </w:r>
-      <w:r>
-        <w:rPr>
-          <w:noProof/>
-        </w:rPr>
-        <w:t>1</w:t>
-      </w:r>
-      <w:r>
-        <w:rPr>
-          <w:noProof/>
-        </w:rPr>
-        <w:fldChar w:fldCharType="end"/>
-      </w:r>
+      <w:fldSimple w:instr=" SEQ Figure \* ARABIC ">
+        <w:r>
+          <w:rPr>
+            <w:noProof/>
+          </w:rPr>
+          <w:t>1</w:t>
+        </w:r>
+      </w:fldSimple>
       <w:r>
         <w:t>1.1. Illustration of the general behavior of fields obeying an inverse-square law (from Nave, n.d.).</w:t>
       </w:r>
@@ -2280,39 +2211,7 @@
           <w:rFonts w:ascii="Arial" w:hAnsi="Arial" w:cs="Arial"/>
           <w:lang w:val="en-CA"/>
         </w:rPr>
-        <w:t xml:space="preserve">This exercise will allow you to think through the process of a magnetic survey; however, it was designed during the COVID-19 pandemic so assumes minimal ability to move about. To accommodate your </w:t>
-      </w:r>
-      <w:proofErr w:type="gramStart"/>
-      <w:r>
-        <w:rPr>
-          <w:rFonts w:ascii="Arial" w:hAnsi="Arial" w:cs="Arial"/>
-          <w:lang w:val="en-CA"/>
-        </w:rPr>
-        <w:t>particular situation</w:t>
-      </w:r>
-      <w:proofErr w:type="gramEnd"/>
-      <w:r>
-        <w:rPr>
-          <w:rFonts w:ascii="Arial" w:hAnsi="Arial" w:cs="Arial"/>
-          <w:lang w:val="en-CA"/>
-        </w:rPr>
-        <w:t xml:space="preserve"> (are you able or allowed to leave your home? can you run a survey in the yard or the driveway if you live in a house? can you access a park?) you are asked to use a known magnetic target (a fridge magnet, a car, a fence, a lamp post) and measure its magnetic effect. The main goal of this exercise is to have you perform and document a survey. You will be completing a worksheet and can look at an example we created from a tabletop survey (Toronto is under lockdown as I am preparing this). In a follow-up exercise you are given magnetic data that was collected in a field survey and will be analysing that by comparing it to a model you create. If you are lucky and have access to a backyard with a known buried target (for example a near-surface buried metal pipe) you can follow this exercise by running a </w:t>
-      </w:r>
-      <w:proofErr w:type="gramStart"/>
-      <w:r>
-        <w:rPr>
-          <w:rFonts w:ascii="Arial" w:hAnsi="Arial" w:cs="Arial"/>
-          <w:lang w:val="en-CA"/>
-        </w:rPr>
-        <w:t>survey</w:t>
-      </w:r>
-      <w:proofErr w:type="gramEnd"/>
-      <w:r>
-        <w:rPr>
-          <w:rFonts w:ascii="Arial" w:hAnsi="Arial" w:cs="Arial"/>
-          <w:lang w:val="en-CA"/>
-        </w:rPr>
-        <w:t xml:space="preserve"> there.</w:t>
+        <w:t>This exercise will allow you to think through the process of a magnetic survey; however, it was designed during the COVID-19 pandemic so assumes minimal ability to move about. To accommodate your particular situation (are you able or allowed to leave your home? can you run a survey in the yard or the driveway if you live in a house? can you access a park?) you are asked to use a known magnetic target (a fridge magnet, a car, a fence, a lamp post) and measure its magnetic effect. The main goal of this exercise is to have you perform and document a survey. You will be completing a worksheet and can look at an example we created from a tabletop survey (Toronto is under lockdown as I am preparing this). In a follow-up exercise you are given magnetic data that was collected in a field survey and will be analysing that by comparing it to a model you create. If you are lucky and have access to a backyard with a known buried target (for example a near-surface buried metal pipe) you can follow this exercise by running a survey there.</w:t>
       </w:r>
     </w:p>
     <w:p>
@@ -2570,23 +2469,7 @@
           <w:rFonts w:ascii="Arial" w:hAnsi="Arial" w:cs="Arial"/>
           <w:lang w:val="en-CA"/>
         </w:rPr>
-        <w:t xml:space="preserve"> for info and link to download). For this exercise you will just need the "Physics Toolbox Magnetometer" that you can download individually. You may be surprised how many sensors are included in your device: accelerometer, sound detector, barometer, GPS... though not all tools may be supported (e.g., my iPad cannot run the </w:t>
-      </w:r>
-      <w:proofErr w:type="spellStart"/>
-      <w:r>
-        <w:rPr>
-          <w:rFonts w:ascii="Arial" w:hAnsi="Arial" w:cs="Arial"/>
-          <w:lang w:val="en-CA"/>
-        </w:rPr>
-        <w:t>proximeter</w:t>
-      </w:r>
-      <w:proofErr w:type="spellEnd"/>
-      <w:r>
-        <w:rPr>
-          <w:rFonts w:ascii="Arial" w:hAnsi="Arial" w:cs="Arial"/>
-          <w:lang w:val="en-CA"/>
-        </w:rPr>
-        <w:t>).</w:t>
+        <w:t xml:space="preserve"> for info and link to download). For this exercise you will just need the "Physics Toolbox Magnetometer" that you can download individually. You may be surprised how many sensors are included in your device: accelerometer, sound detector, barometer, GPS... though not all tools may be supported (e.g., my iPad cannot run the proximeter).</w:t>
       </w:r>
     </w:p>
     <w:p>
@@ -2911,23 +2794,7 @@
           <w:rFonts w:ascii="Arial" w:hAnsi="Arial" w:cs="Arial"/>
           <w:lang w:val="en-CA"/>
         </w:rPr>
-        <w:t xml:space="preserve">Magnetic surveys allow us to locate buried objects or features if they distort the Earth's magnetic field that we measure at the surface or from an aerial vehicle. These objects can be either a permanent magnet or a material that acts like a magnet because it is within a magnetic field. A magnet can both attract and repel another magnet, and the direction of force around a magnet </w:t>
-      </w:r>
-      <w:proofErr w:type="gramStart"/>
-      <w:r>
-        <w:rPr>
-          <w:rFonts w:ascii="Arial" w:hAnsi="Arial" w:cs="Arial"/>
-          <w:lang w:val="en-CA"/>
-        </w:rPr>
-        <w:t>changes</w:t>
-      </w:r>
-      <w:proofErr w:type="gramEnd"/>
-      <w:r>
-        <w:rPr>
-          <w:rFonts w:ascii="Arial" w:hAnsi="Arial" w:cs="Arial"/>
-          <w:lang w:val="en-CA"/>
-        </w:rPr>
-        <w:t>. We describe a magnet as a dipole and find that the force does not point towards the magnet and that it drops off with the cube of the distance if we move in a straight line away from the dipole. This exercise allows you to confirm this relationship.</w:t>
+        <w:t>Magnetic surveys allow us to locate buried objects or features if they distort the Earth's magnetic field that we measure at the surface or from an aerial vehicle. These objects can be either a permanent magnet or a material that acts like a magnet because it is within a magnetic field. A magnet can both attract and repel another magnet, and the direction of force around a magnet changes. We describe a magnet as a dipole and find that the force does not point towards the magnet and that it drops off with the cube of the distance if we move in a straight line away from the dipole. This exercise allows you to confirm this relationship.</w:t>
       </w:r>
     </w:p>
     <w:p>
@@ -3313,23 +3180,7 @@
           <w:rFonts w:ascii="Arial" w:hAnsi="Arial" w:cs="Arial"/>
           <w:lang w:val="en-CA"/>
         </w:rPr>
-        <w:t xml:space="preserve">It is a good idea to consider some general questions: what are the date and time of day? Who are you with? If you are outside, what is the current weather? What are the ground conditions (did </w:t>
-      </w:r>
-      <w:proofErr w:type="gramStart"/>
-      <w:r>
-        <w:rPr>
-          <w:rFonts w:ascii="Arial" w:hAnsi="Arial" w:cs="Arial"/>
-          <w:lang w:val="en-CA"/>
-        </w:rPr>
-        <w:t>it</w:t>
-      </w:r>
-      <w:proofErr w:type="gramEnd"/>
-      <w:r>
-        <w:rPr>
-          <w:rFonts w:ascii="Arial" w:hAnsi="Arial" w:cs="Arial"/>
-          <w:lang w:val="en-CA"/>
-        </w:rPr>
-        <w:t xml:space="preserve"> rain, covered in snow, muddy)? Anything else noteworthy before you start?</w:t>
+        <w:t>It is a good idea to consider some general questions: what are the date and time of day? Who are you with? If you are outside, what is the current weather? What are the ground conditions (did it rain, covered in snow, muddy)? Anything else noteworthy before you start?</w:t>
       </w:r>
     </w:p>
     <w:p>
@@ -3958,38 +3809,38 @@
           <w:lang w:val="en-CA"/>
         </w:rPr>
         <w:lastRenderedPageBreak/>
-        <w:t>Task 4:  Setting up you survey</w:t>
-      </w:r>
-    </w:p>
-    <w:p>
-      <w:pPr>
-        <w:rPr>
-          <w:rFonts w:ascii="Arial" w:hAnsi="Arial" w:cs="Arial"/>
-          <w:lang w:val="en-CA"/>
-        </w:rPr>
-      </w:pPr>
-      <w:r>
-        <w:rPr>
-          <w:rFonts w:ascii="Arial" w:hAnsi="Arial" w:cs="Arial"/>
-          <w:lang w:val="en-CA"/>
-        </w:rPr>
-        <w:t>Typically, in magnetometry the deeper the buried object is, the larger an area at the surface will be affected (</w:t>
-      </w:r>
-      <w:proofErr w:type="spellStart"/>
-      <w:r>
-        <w:rPr>
-          <w:rFonts w:ascii="Arial" w:hAnsi="Arial" w:cs="Arial"/>
-          <w:lang w:val="en-CA"/>
-        </w:rPr>
-        <w:t>ie</w:t>
-      </w:r>
-      <w:proofErr w:type="spellEnd"/>
-      <w:r>
-        <w:rPr>
-          <w:rFonts w:ascii="Arial" w:hAnsi="Arial" w:cs="Arial"/>
-          <w:lang w:val="en-CA"/>
-        </w:rPr>
-        <w:t>. measurements deviate from the background reading, that is called an "anomaly") and you can space your data collection points further apart. In this exercise you are asked to work very close to the object (car, fence,</w:t>
+        <w:t>Task 4:  Setting up you</w:t>
+      </w:r>
+      <w:r>
+        <w:rPr>
+          <w:rFonts w:ascii="Arial" w:hAnsi="Arial" w:cs="Arial"/>
+          <w:b/>
+          <w:lang w:val="en-CA"/>
+        </w:rPr>
+        <w:t>r</w:t>
+      </w:r>
+      <w:r>
+        <w:rPr>
+          <w:rFonts w:ascii="Arial" w:hAnsi="Arial" w:cs="Arial"/>
+          <w:b/>
+          <w:lang w:val="en-CA"/>
+        </w:rPr>
+        <w:t xml:space="preserve"> survey</w:t>
+      </w:r>
+    </w:p>
+    <w:p>
+      <w:pPr>
+        <w:rPr>
+          <w:rFonts w:ascii="Arial" w:hAnsi="Arial" w:cs="Arial"/>
+          <w:lang w:val="en-CA"/>
+        </w:rPr>
+      </w:pPr>
+      <w:r>
+        <w:rPr>
+          <w:rFonts w:ascii="Arial" w:hAnsi="Arial" w:cs="Arial"/>
+          <w:lang w:val="en-CA"/>
+        </w:rPr>
+        <w:t>Typically, in magnetometry the deeper the buried object is, the larger an area at the surface will be affected (ie. measurements deviate from the background reading, that is called an "anomaly") and you can space your data collection points further apart. In this exercise you are asked to work very close to the object (car, fence,</w:t>
       </w:r>
       <w:r>
         <w:rPr>
@@ -4148,23 +3999,7 @@
           <w:rFonts w:ascii="Arial" w:hAnsi="Arial" w:cs="Arial"/>
           <w:lang w:val="en-CA"/>
         </w:rPr>
-        <w:t xml:space="preserve">The magnetometer app can record the components and total value of the magnetic field with time. However, for more accurate positioning we suggest you use a tape measure (or take small steps, one foot touching the other, that can be recreated) and take screenshots at the intervals you predetermined (Task 4). It is crucial that you </w:t>
-      </w:r>
-      <w:proofErr w:type="gramStart"/>
-      <w:r>
-        <w:rPr>
-          <w:rFonts w:ascii="Arial" w:hAnsi="Arial" w:cs="Arial"/>
-          <w:lang w:val="en-CA"/>
-        </w:rPr>
-        <w:t>are able to</w:t>
-      </w:r>
-      <w:proofErr w:type="gramEnd"/>
-      <w:r>
-        <w:rPr>
-          <w:rFonts w:ascii="Arial" w:hAnsi="Arial" w:cs="Arial"/>
-          <w:lang w:val="en-CA"/>
-        </w:rPr>
-        <w:t xml:space="preserve"> link the screenshots to the position, unless you use a different device to take images that allow you that unique correlation between measurement and position. </w:t>
+        <w:t xml:space="preserve">The magnetometer app can record the components and total value of the magnetic field with time. However, for more accurate positioning we suggest you use a tape measure (or take small steps, one foot touching the other, that can be recreated) and take screenshots at the intervals you predetermined (Task 4). It is crucial that you are able to link the screenshots to the position, unless you use a different device to take images that allow you that unique correlation between measurement and position. </w:t>
       </w:r>
     </w:p>
     <w:p>
@@ -4823,15 +4658,7 @@
           <w:rFonts w:ascii="Arial" w:hAnsi="Arial" w:cs="Arial"/>
           <w:lang w:val="en-CA"/>
         </w:rPr>
-        <w:t xml:space="preserve">, and </w:t>
-      </w:r>
-      <w:proofErr w:type="spellStart"/>
-      <w:r>
-        <w:rPr>
-          <w:rFonts w:ascii="Arial" w:hAnsi="Arial" w:cs="Arial"/>
-          <w:lang w:val="en-CA"/>
-        </w:rPr>
-        <w:t>B</w:t>
+        <w:t>, and B</w:t>
       </w:r>
       <w:r>
         <w:rPr>
@@ -4841,7 +4668,6 @@
         </w:rPr>
         <w:t>z</w:t>
       </w:r>
-      <w:proofErr w:type="spellEnd"/>
       <w:r>
         <w:rPr>
           <w:rFonts w:ascii="Arial" w:hAnsi="Arial" w:cs="Arial"/>
@@ -5030,39 +4856,7 @@
           <w:rFonts w:ascii="Arial" w:hAnsi="Arial" w:cs="Arial"/>
           <w:lang w:val="en-CA"/>
         </w:rPr>
-        <w:t xml:space="preserve">Typically, there will be some protocol for how raw data </w:t>
-      </w:r>
-      <w:proofErr w:type="gramStart"/>
-      <w:r>
-        <w:rPr>
-          <w:rFonts w:ascii="Arial" w:hAnsi="Arial" w:cs="Arial"/>
-          <w:lang w:val="en-CA"/>
-        </w:rPr>
-        <w:t>has to</w:t>
-      </w:r>
-      <w:proofErr w:type="gramEnd"/>
-      <w:r>
-        <w:rPr>
-          <w:rFonts w:ascii="Arial" w:hAnsi="Arial" w:cs="Arial"/>
-          <w:lang w:val="en-CA"/>
-        </w:rPr>
-        <w:t xml:space="preserve"> be archived during a field campaign (e.g., in a daily directory that gets backed up). For this experiment I suggest you collate all spreadsheet data, copies of your screenshots (in this experiment these are your raw data) into one directory, and create a simple text file summarizing key information about the survey (when, who, </w:t>
-      </w:r>
-      <w:proofErr w:type="gramStart"/>
-      <w:r>
-        <w:rPr>
-          <w:rFonts w:ascii="Arial" w:hAnsi="Arial" w:cs="Arial"/>
-          <w:lang w:val="en-CA"/>
-        </w:rPr>
-        <w:t>where,</w:t>
-      </w:r>
-      <w:proofErr w:type="gramEnd"/>
-      <w:r>
-        <w:rPr>
-          <w:rFonts w:ascii="Arial" w:hAnsi="Arial" w:cs="Arial"/>
-          <w:lang w:val="en-CA"/>
-        </w:rPr>
-        <w:t xml:space="preserve"> how); I even suggest including a scan of your field notes (in this experiment this workbook). </w:t>
+        <w:t xml:space="preserve">Typically, there will be some protocol for how raw data has to be archived during a field campaign (e.g., in a daily directory that gets backed up). For this experiment I suggest you collate all spreadsheet data, copies of your screenshots (in this experiment these are your raw data) into one directory, and create a simple text file summarizing key information about the survey (when, who, where, how); I even suggest including a scan of your field notes (in this experiment this workbook). </w:t>
       </w:r>
     </w:p>
     <w:p>
@@ -5533,59 +5327,13 @@
       <w:r>
         <w:t xml:space="preserve"> </w:t>
       </w:r>
-      <w:proofErr w:type="spellStart"/>
       <w:r>
         <w:rPr>
           <w:sz w:val="18"/>
           <w:szCs w:val="18"/>
           <w:lang w:val="en-CA"/>
         </w:rPr>
-        <w:t>Papadimitrios</w:t>
-      </w:r>
-      <w:proofErr w:type="spellEnd"/>
-      <w:r>
-        <w:rPr>
-          <w:sz w:val="18"/>
-          <w:szCs w:val="18"/>
-          <w:lang w:val="en-CA"/>
-        </w:rPr>
-        <w:t xml:space="preserve">, K., C.-G. Bank, S. Walker, and M. Chazan, 2019. </w:t>
-      </w:r>
-      <w:proofErr w:type="spellStart"/>
-      <w:r>
-        <w:rPr>
-          <w:sz w:val="18"/>
-          <w:szCs w:val="18"/>
-          <w:lang w:val="en-CA"/>
-        </w:rPr>
-        <w:t>Paleotopography</w:t>
-      </w:r>
-      <w:proofErr w:type="spellEnd"/>
-      <w:r>
-        <w:rPr>
-          <w:sz w:val="18"/>
-          <w:szCs w:val="18"/>
-          <w:lang w:val="en-CA"/>
-        </w:rPr>
-        <w:t xml:space="preserve"> of a Paleolithic landscape at </w:t>
-      </w:r>
-      <w:proofErr w:type="spellStart"/>
-      <w:r>
-        <w:rPr>
-          <w:sz w:val="18"/>
-          <w:szCs w:val="18"/>
-          <w:lang w:val="en-CA"/>
-        </w:rPr>
-        <w:t>Bestwood</w:t>
-      </w:r>
-      <w:proofErr w:type="spellEnd"/>
-      <w:r>
-        <w:rPr>
-          <w:sz w:val="18"/>
-          <w:szCs w:val="18"/>
-          <w:lang w:val="en-CA"/>
-        </w:rPr>
-        <w:t xml:space="preserve"> 1, South Africa, from ground-penetrating radar and magnetometry, South African Journal of Science, 115(1/2), Art. #4793, 7 pg., </w:t>
+        <w:t xml:space="preserve">Papadimitrios, K., C.-G. Bank, S. Walker, and M. Chazan, 2019. Paleotopography of a Paleolithic landscape at Bestwood 1, South Africa, from ground-penetrating radar and magnetometry, South African Journal of Science, 115(1/2), Art. #4793, 7 pg., </w:t>
       </w:r>
       <w:hyperlink r:id="rId2" w:history="1">
         <w:r>
@@ -5619,23 +5367,7 @@
           <w:sz w:val="18"/>
           <w:szCs w:val="18"/>
         </w:rPr>
-        <w:t xml:space="preserve">Wadsworth, W., C.-G. Bank, K. Patton, and D. </w:t>
-      </w:r>
-      <w:proofErr w:type="spellStart"/>
-      <w:r>
-        <w:rPr>
-          <w:sz w:val="18"/>
-          <w:szCs w:val="18"/>
-        </w:rPr>
-        <w:t>Doroszenko</w:t>
-      </w:r>
-      <w:proofErr w:type="spellEnd"/>
-      <w:r>
-        <w:rPr>
-          <w:sz w:val="18"/>
-          <w:szCs w:val="18"/>
-        </w:rPr>
-        <w:t xml:space="preserve">, 2020. Forgotten Souls of the Dawn Settlement Project: A geophysical exploration of unmarked graves in Southwestern Ontario. Historical Archaeology, Vol 54, </w:t>
+        <w:t xml:space="preserve">Wadsworth, W., C.-G. Bank, K. Patton, and D. Doroszenko, 2020. Forgotten Souls of the Dawn Settlement Project: A geophysical exploration of unmarked graves in Southwestern Ontario. Historical Archaeology, Vol 54, </w:t>
       </w:r>
       <w:hyperlink r:id="rId3" w:history="1">
         <w:r>
@@ -6164,6 +5896,7 @@
     <w:lsdException w:name="HTML Sample" w:semiHidden="1" w:unhideWhenUsed="1"/>
     <w:lsdException w:name="HTML Typewriter" w:semiHidden="1" w:unhideWhenUsed="1"/>
     <w:lsdException w:name="HTML Variable" w:semiHidden="1" w:unhideWhenUsed="1"/>
+    <w:lsdException w:name="Normal Table" w:semiHidden="1" w:unhideWhenUsed="1"/>
     <w:lsdException w:name="annotation subject" w:semiHidden="1" w:unhideWhenUsed="1"/>
     <w:lsdException w:name="No List" w:semiHidden="1" w:unhideWhenUsed="1"/>
     <w:lsdException w:name="Outline List 1" w:semiHidden="1" w:unhideWhenUsed="1"/>
@@ -6210,8 +5943,10 @@
     <w:lsdException w:name="Table Subtle 2" w:semiHidden="1" w:unhideWhenUsed="1"/>
     <w:lsdException w:name="Table Web 1" w:semiHidden="1" w:unhideWhenUsed="1"/>
     <w:lsdException w:name="Table Web 2" w:semiHidden="1" w:unhideWhenUsed="1"/>
+    <w:lsdException w:name="Table Web 3" w:semiHidden="1" w:unhideWhenUsed="1"/>
     <w:lsdException w:name="Balloon Text" w:semiHidden="1" w:unhideWhenUsed="1"/>
     <w:lsdException w:name="Table Grid" w:uiPriority="39"/>
+    <w:lsdException w:name="Table Theme" w:semiHidden="1" w:unhideWhenUsed="1"/>
     <w:lsdException w:name="Placeholder Text" w:semiHidden="1"/>
     <w:lsdException w:name="No Spacing" w:uiPriority="1" w:qFormat="1"/>
     <w:lsdException w:name="Light Shading" w:uiPriority="60"/>

</xml_diff>